<commit_message>
CoreCompat.System.Drawing to be able to use colors and images. All tests pass. Some changes are due to a newer file from DocX being used.
</commit_message>
<xml_diff>
--- a/src/ConsoleApp1/MyFile.docx
+++ b/src/ConsoleApp1/MyFile.docx
@@ -12,6 +12,46 @@
       <w:pPr/>
       <w:r>
         <w:t>Hello World</w:t>
+      </w:r>
+    </w:p>
+    <w:p>
+      <w:pPr/>
+      <w:r xmlns:w="http://schemas.openxmlformats.org/wordprocessingml/2006/main">
+        <drawing xmlns="http://schemas.openxmlformats.org/wordprocessingml/2006/main">
+          <wp:inline xmlns:wp="http://schemas.openxmlformats.org/drawingml/2006/wordprocessingDrawing" distT="0" distB="0" distL="0" distR="0">
+            <wp:extent cx="1105016" cy="609664"/>
+            <wp:effectExtent l="0" t="0" r="0" b="0"/>
+            <wp:docPr id="1" name="" descr=""/>
+            <wp:cNvGraphicFramePr>
+              <a:graphicFrameLocks xmlns:a="http://schemas.openxmlformats.org/drawingml/2006/main" noChangeAspect="1"/>
+            </wp:cNvGraphicFramePr>
+            <a:graphic xmlns:a="http://schemas.openxmlformats.org/drawingml/2006/main">
+              <a:graphicData uri="http://schemas.openxmlformats.org/drawingml/2006/picture">
+                <pic:pic xmlns:pic="http://schemas.openxmlformats.org/drawingml/2006/picture">
+                  <pic:nvPicPr>
+                    <pic:cNvPr id="0" name=""/>
+                    <pic:cNvPicPr/>
+                  </pic:nvPicPr>
+                  <pic:blipFill>
+                    <a:blip xmlns:r="http://schemas.openxmlformats.org/officeDocument/2006/relationships" r:embed="R230c5ef8c8ab461b"/>
+                    <a:stretch>
+                      <a:fillRect/>
+                    </a:stretch>
+                  </pic:blipFill>
+                  <pic:spPr>
+                    <a:xfrm>
+                      <a:off x="0" y="0"/>
+                      <a:ext cx="1105016" cy="609664"/>
+                    </a:xfrm>
+                    <a:prstGeom prst="rect">
+                      <a:avLst/>
+                    </a:prstGeom>
+                  </pic:spPr>
+                </pic:pic>
+              </a:graphicData>
+            </a:graphic>
+          </wp:inline>
+        </drawing>
       </w:r>
     </w:p>
   </w:body>
@@ -30,7 +70,7 @@
         <w:rFonts w:asciiTheme="minorHAnsi" w:eastAsiaTheme="minorHAnsi" w:hAnsiTheme="minorHAnsi" w:cstheme="minorBidi"/>
         <w:sz w:val="22"/>
         <w:szCs w:val="22"/>
-        <w:lang w:val="de-DE" w:eastAsia="en-US" w:bidi="ar-SA"/>
+        <w:lang w:val="sv-SE" w:eastAsia="en-US" w:bidi="ar-SA"/>
       </w:rPr>
     </w:rPrDefault>
     <w:pPrDefault/>

</xml_diff>

<commit_message>
Renamed projectfolder to DocXCore for dotnet pack
</commit_message>
<xml_diff>
--- a/src/ConsoleApp1/MyFile.docx
+++ b/src/ConsoleApp1/MyFile.docx
@@ -33,7 +33,7 @@
                     <pic:cNvPicPr/>
                   </pic:nvPicPr>
                   <pic:blipFill>
-                    <a:blip xmlns:r="http://schemas.openxmlformats.org/officeDocument/2006/relationships" r:embed="R230c5ef8c8ab461b"/>
+                    <a:blip xmlns:r="http://schemas.openxmlformats.org/officeDocument/2006/relationships" r:embed="Rd54c3f62db7e4750"/>
                     <a:stretch>
                       <a:fillRect/>
                     </a:stretch>
@@ -70,7 +70,7 @@
         <w:rFonts w:asciiTheme="minorHAnsi" w:eastAsiaTheme="minorHAnsi" w:hAnsiTheme="minorHAnsi" w:cstheme="minorBidi"/>
         <w:sz w:val="22"/>
         <w:szCs w:val="22"/>
-        <w:lang w:val="sv-SE" w:eastAsia="en-US" w:bidi="ar-SA"/>
+        <w:lang w:val="de-DE" w:eastAsia="en-US" w:bidi="ar-SA"/>
       </w:rPr>
     </w:rPrDefault>
     <w:pPrDefault/>

</xml_diff>